<commit_message>
getting all the question paper from folder then analysing them
</commit_message>
<xml_diff>
--- a/Tests/Data and Web Mining/T2_DWM_2019.docx
+++ b/Tests/Data and Web Mining/T2_DWM_2019.docx
@@ -1,6 +1,6 @@
 
 <file path=word/document.xml><?xml version="1.0" encoding="utf-8"?>
-<w:document xmlns:wpc="http://schemas.microsoft.com/office/word/2010/wordprocessingCanvas" xmlns:cx="http://schemas.microsoft.com/office/drawing/2014/chartex" xmlns:cx1="http://schemas.microsoft.com/office/drawing/2015/9/8/chartex" xmlns:cx2="http://schemas.microsoft.com/office/drawing/2015/10/21/chartex" xmlns:cx3="http://schemas.microsoft.com/office/drawing/2016/5/9/chartex" xmlns:cx4="http://schemas.microsoft.com/office/drawing/2016/5/10/chartex" xmlns:cx5="http://schemas.microsoft.com/office/drawing/2016/5/11/chartex" xmlns:cx6="http://schemas.microsoft.com/office/drawing/2016/5/12/chartex" xmlns:cx7="http://schemas.microsoft.com/office/drawing/2016/5/13/chartex" xmlns:cx8="http://schemas.microsoft.com/office/drawing/2016/5/14/chartex" xmlns:mc="http://schemas.openxmlformats.org/markup-compatibility/2006" xmlns:aink="http://schemas.microsoft.com/office/drawing/2016/ink" xmlns:am3d="http://schemas.microsoft.com/office/drawing/2017/model3d" xmlns:o="urn:schemas-microsoft-com:office:office" xmlns:r="http://schemas.openxmlformats.org/officeDocument/2006/relationships" xmlns:m="http://schemas.openxmlformats.org/officeDocument/2006/math" xmlns:v="urn:schemas-microsoft-com:vml" xmlns:wp14="http://schemas.microsoft.com/office/word/2010/wordprocessingDrawing" xmlns:wp="http://schemas.openxmlformats.org/drawingml/2006/wordprocessingDrawing" xmlns:w10="urn:schemas-microsoft-com:office:word" xmlns:w="http://schemas.openxmlformats.org/wordprocessingml/2006/main" xmlns:w14="http://schemas.microsoft.com/office/word/2010/wordml" xmlns:w15="http://schemas.microsoft.com/office/word/2012/wordml" xmlns:w16cid="http://schemas.microsoft.com/office/word/2016/wordml/cid" xmlns:w16se="http://schemas.microsoft.com/office/word/2015/wordml/symex" xmlns:wpg="http://schemas.microsoft.com/office/word/2010/wordprocessingGroup" xmlns:wpi="http://schemas.microsoft.com/office/word/2010/wordprocessingInk" xmlns:wne="http://schemas.microsoft.com/office/word/2006/wordml" xmlns:wps="http://schemas.microsoft.com/office/word/2010/wordprocessingShape" mc:Ignorable="w14 w15 w16se w16cid wp14">
+<w:document xmlns:wpc="http://schemas.microsoft.com/office/word/2010/wordprocessingCanvas" xmlns:cx="http://schemas.microsoft.com/office/drawing/2014/chartex" xmlns:cx1="http://schemas.microsoft.com/office/drawing/2015/9/8/chartex" xmlns:mc="http://schemas.openxmlformats.org/markup-compatibility/2006" xmlns:o="urn:schemas-microsoft-com:office:office" xmlns:r="http://schemas.openxmlformats.org/officeDocument/2006/relationships" xmlns:m="http://schemas.openxmlformats.org/officeDocument/2006/math" xmlns:v="urn:schemas-microsoft-com:vml" xmlns:wp14="http://schemas.microsoft.com/office/word/2010/wordprocessingDrawing" xmlns:wp="http://schemas.openxmlformats.org/drawingml/2006/wordprocessingDrawing" xmlns:w10="urn:schemas-microsoft-com:office:word" xmlns:w="http://schemas.openxmlformats.org/wordprocessingml/2006/main" xmlns:w14="http://schemas.microsoft.com/office/word/2010/wordml" xmlns:w15="http://schemas.microsoft.com/office/word/2012/wordml" xmlns:w16se="http://schemas.microsoft.com/office/word/2015/wordml/symex" xmlns:wpg="http://schemas.microsoft.com/office/word/2010/wordprocessingGroup" xmlns:wpi="http://schemas.microsoft.com/office/word/2010/wordprocessingInk" xmlns:wne="http://schemas.microsoft.com/office/word/2006/wordml" xmlns:wps="http://schemas.microsoft.com/office/word/2010/wordprocessingShape" mc:Ignorable="w14 w15 w16se wp14">
   <w:body>
     <w:p>
       <w:pPr>
@@ -518,7 +518,7 @@
           <w:sz w:val="24"/>
           <w:szCs w:val="24"/>
         </w:rPr>
-        <w:t>Q</w:t>
+        <w:t>Q1</w:t>
       </w:r>
       <w:proofErr w:type="gramStart"/>
       <w:r>
@@ -528,7 +528,7 @@
           <w:sz w:val="24"/>
           <w:szCs w:val="24"/>
         </w:rPr>
-        <w:t>1:</w:t>
+        <w:t>:</w:t>
       </w:r>
       <w:r>
         <w:rPr>
@@ -1348,8 +1348,6 @@
               </w:rPr>
               <w:t>[CO4]</w:t>
             </w:r>
-            <w:bookmarkStart w:id="0" w:name="_GoBack"/>
-            <w:bookmarkEnd w:id="0"/>
             <w:r>
               <w:rPr>
                 <w:rFonts w:ascii="Times New Roman" w:hAnsi="Times New Roman" w:cs="Times New Roman"/>
@@ -2287,21 +2285,12 @@
                 <w:szCs w:val="24"/>
                 <w:lang w:val="en-US"/>
               </w:rPr>
-              <w:t>Q</w:t>
+              <w:t>Q3</w:t>
             </w:r>
             <w:proofErr w:type="gramStart"/>
             <w:r>
               <w:rPr>
                 <w:rFonts w:ascii="Times New Roman" w:hAnsi="Times New Roman" w:cs="Times New Roman"/>
-                <w:sz w:val="24"/>
-                <w:szCs w:val="24"/>
-                <w:lang w:val="en-US"/>
-              </w:rPr>
-              <w:t>3</w:t>
-            </w:r>
-            <w:r>
-              <w:rPr>
-                <w:rFonts w:ascii="Times New Roman" w:hAnsi="Times New Roman" w:cs="Times New Roman"/>
                 <w:b/>
                 <w:sz w:val="24"/>
                 <w:szCs w:val="24"/>
@@ -2328,7 +2317,17 @@
                 <w:szCs w:val="24"/>
                 <w:lang w:val="en-US"/>
               </w:rPr>
-              <w:t>Marks 4</w:t>
+              <w:t>CO1]</w:t>
+            </w:r>
+            <w:r>
+              <w:rPr>
+                <w:rFonts w:ascii="Times New Roman" w:hAnsi="Times New Roman" w:cs="Times New Roman"/>
+                <w:b/>
+                <w:sz w:val="24"/>
+                <w:szCs w:val="24"/>
+                <w:lang w:val="en-US"/>
+              </w:rPr>
+              <w:t>[Marks 4</w:t>
             </w:r>
             <w:r>
               <w:rPr>
@@ -2731,6 +2730,7 @@
         </w:rPr>
         <w:t>4</w:t>
       </w:r>
+      <w:proofErr w:type="gramStart"/>
       <w:r>
         <w:rPr>
           <w:rFonts w:ascii="Times New Roman" w:hAnsi="Times New Roman" w:cs="Times New Roman"/>
@@ -2738,7 +2738,35 @@
           <w:szCs w:val="24"/>
           <w:lang w:val="en-US"/>
         </w:rPr>
-        <w:t xml:space="preserve">: </w:t>
+        <w:t>:</w:t>
+      </w:r>
+      <w:r>
+        <w:rPr>
+          <w:rFonts w:ascii="Times New Roman" w:hAnsi="Times New Roman" w:cs="Times New Roman"/>
+          <w:sz w:val="24"/>
+          <w:szCs w:val="24"/>
+          <w:lang w:val="en-US"/>
+        </w:rPr>
+        <w:t>[</w:t>
+      </w:r>
+      <w:proofErr w:type="gramEnd"/>
+      <w:r>
+        <w:rPr>
+          <w:rFonts w:ascii="Times New Roman" w:hAnsi="Times New Roman" w:cs="Times New Roman"/>
+          <w:sz w:val="24"/>
+          <w:szCs w:val="24"/>
+          <w:lang w:val="en-US"/>
+        </w:rPr>
+        <w:t>CO1]</w:t>
+      </w:r>
+      <w:r>
+        <w:rPr>
+          <w:rFonts w:ascii="Times New Roman" w:hAnsi="Times New Roman" w:cs="Times New Roman"/>
+          <w:sz w:val="24"/>
+          <w:szCs w:val="24"/>
+          <w:lang w:val="en-US"/>
+        </w:rPr>
+        <w:t xml:space="preserve"> </w:t>
       </w:r>
       <w:r>
         <w:rPr>
@@ -2812,7 +2840,36 @@
           <w:szCs w:val="24"/>
           <w:lang w:val="en-US"/>
         </w:rPr>
-        <w:t>Q5:</w:t>
+        <w:t>Q5</w:t>
+      </w:r>
+      <w:proofErr w:type="gramStart"/>
+      <w:r>
+        <w:rPr>
+          <w:rFonts w:ascii="Times New Roman" w:hAnsi="Times New Roman" w:cs="Times New Roman"/>
+          <w:sz w:val="24"/>
+          <w:szCs w:val="24"/>
+          <w:lang w:val="en-US"/>
+        </w:rPr>
+        <w:t>:</w:t>
+      </w:r>
+      <w:r>
+        <w:rPr>
+          <w:rFonts w:ascii="Times New Roman" w:hAnsi="Times New Roman" w:cs="Times New Roman"/>
+          <w:sz w:val="24"/>
+          <w:szCs w:val="24"/>
+          <w:lang w:val="en-US"/>
+        </w:rPr>
+        <w:t>[</w:t>
+      </w:r>
+      <w:proofErr w:type="gramEnd"/>
+      <w:r>
+        <w:rPr>
+          <w:rFonts w:ascii="Times New Roman" w:hAnsi="Times New Roman" w:cs="Times New Roman"/>
+          <w:sz w:val="24"/>
+          <w:szCs w:val="24"/>
+          <w:lang w:val="en-US"/>
+        </w:rPr>
+        <w:t>CO1]</w:t>
       </w:r>
       <w:r>
         <w:rPr>
@@ -2831,35 +2888,15 @@
           <w:szCs w:val="24"/>
           <w:lang w:val="en-US"/>
         </w:rPr>
-        <w:t xml:space="preserve">[Marks </w:t>
-      </w:r>
-      <w:proofErr w:type="gramStart"/>
-      <w:r>
-        <w:rPr>
-          <w:rFonts w:ascii="Times New Roman" w:hAnsi="Times New Roman" w:cs="Times New Roman"/>
-          <w:b/>
+        <w:t>[Marks 3]</w:t>
+      </w:r>
+      <w:r>
+        <w:rPr>
+          <w:rFonts w:ascii="Times New Roman" w:hAnsi="Times New Roman" w:cs="Times New Roman"/>
           <w:sz w:val="24"/>
           <w:szCs w:val="24"/>
-          <w:lang w:val="en-US"/>
-        </w:rPr>
-        <w:t>3]</w:t>
-      </w:r>
-      <w:r>
-        <w:rPr>
-          <w:rFonts w:ascii="Times New Roman" w:hAnsi="Times New Roman" w:cs="Times New Roman"/>
-          <w:sz w:val="24"/>
-          <w:szCs w:val="24"/>
-        </w:rPr>
-        <w:t>Try</w:t>
-      </w:r>
-      <w:proofErr w:type="gramEnd"/>
-      <w:r>
-        <w:rPr>
-          <w:rFonts w:ascii="Times New Roman" w:hAnsi="Times New Roman" w:cs="Times New Roman"/>
-          <w:sz w:val="24"/>
-          <w:szCs w:val="24"/>
-        </w:rPr>
-        <w:t xml:space="preserve"> placing the following faces into groups</w:t>
+        </w:rPr>
+        <w:t>Try placing the following faces into groups</w:t>
       </w:r>
       <w:r>
         <w:rPr>
@@ -3831,6 +3868,16 @@
           <w:shd w:val="clear" w:color="auto" w:fill="FFFFFF"/>
         </w:rPr>
       </w:pPr>
+      <w:r>
+        <w:rPr>
+          <w:rFonts w:ascii="Arial" w:hAnsi="Arial" w:cs="Arial"/>
+          <w:color w:val="2B3E51"/>
+          <w:sz w:val="25"/>
+          <w:szCs w:val="27"/>
+          <w:shd w:val="clear" w:color="auto" w:fill="FFFFFF"/>
+        </w:rPr>
+        <w:t>A</w:t>
+      </w:r>
       <w:r>
         <w:rPr>
           <w:rFonts w:ascii="Arial" w:hAnsi="Arial" w:cs="Arial"/>
@@ -4472,6 +4519,11 @@
     <w:p/>
     <w:p>
       <w:r>
+        <w:t>A</w:t>
+      </w:r>
+      <w:bookmarkStart w:id="0" w:name="_GoBack"/>
+      <w:bookmarkEnd w:id="0"/>
+      <w:r>
         <w:t>Q2:</w:t>
       </w:r>
     </w:p>
@@ -4509,7 +4561,7 @@
 </file>
 
 <file path=word/numbering.xml><?xml version="1.0" encoding="utf-8"?>
-<w:numbering xmlns:wpc="http://schemas.microsoft.com/office/word/2010/wordprocessingCanvas" xmlns:cx="http://schemas.microsoft.com/office/drawing/2014/chartex" xmlns:cx1="http://schemas.microsoft.com/office/drawing/2015/9/8/chartex" xmlns:cx2="http://schemas.microsoft.com/office/drawing/2015/10/21/chartex" xmlns:cx3="http://schemas.microsoft.com/office/drawing/2016/5/9/chartex" xmlns:cx4="http://schemas.microsoft.com/office/drawing/2016/5/10/chartex" xmlns:cx5="http://schemas.microsoft.com/office/drawing/2016/5/11/chartex" xmlns:cx6="http://schemas.microsoft.com/office/drawing/2016/5/12/chartex" xmlns:cx7="http://schemas.microsoft.com/office/drawing/2016/5/13/chartex" xmlns:cx8="http://schemas.microsoft.com/office/drawing/2016/5/14/chartex" xmlns:mc="http://schemas.openxmlformats.org/markup-compatibility/2006" xmlns:aink="http://schemas.microsoft.com/office/drawing/2016/ink" xmlns:am3d="http://schemas.microsoft.com/office/drawing/2017/model3d" xmlns:o="urn:schemas-microsoft-com:office:office" xmlns:r="http://schemas.openxmlformats.org/officeDocument/2006/relationships" xmlns:m="http://schemas.openxmlformats.org/officeDocument/2006/math" xmlns:v="urn:schemas-microsoft-com:vml" xmlns:wp14="http://schemas.microsoft.com/office/word/2010/wordprocessingDrawing" xmlns:wp="http://schemas.openxmlformats.org/drawingml/2006/wordprocessingDrawing" xmlns:w10="urn:schemas-microsoft-com:office:word" xmlns:w="http://schemas.openxmlformats.org/wordprocessingml/2006/main" xmlns:w14="http://schemas.microsoft.com/office/word/2010/wordml" xmlns:w15="http://schemas.microsoft.com/office/word/2012/wordml" xmlns:w16cid="http://schemas.microsoft.com/office/word/2016/wordml/cid" xmlns:w16se="http://schemas.microsoft.com/office/word/2015/wordml/symex" xmlns:wpg="http://schemas.microsoft.com/office/word/2010/wordprocessingGroup" xmlns:wpi="http://schemas.microsoft.com/office/word/2010/wordprocessingInk" xmlns:wne="http://schemas.microsoft.com/office/word/2006/wordml" xmlns:wps="http://schemas.microsoft.com/office/word/2010/wordprocessingShape" mc:Ignorable="w14 w15 w16se w16cid wp14">
+<w:numbering xmlns:wpc="http://schemas.microsoft.com/office/word/2010/wordprocessingCanvas" xmlns:cx="http://schemas.microsoft.com/office/drawing/2014/chartex" xmlns:cx1="http://schemas.microsoft.com/office/drawing/2015/9/8/chartex" xmlns:mc="http://schemas.openxmlformats.org/markup-compatibility/2006" xmlns:o="urn:schemas-microsoft-com:office:office" xmlns:r="http://schemas.openxmlformats.org/officeDocument/2006/relationships" xmlns:m="http://schemas.openxmlformats.org/officeDocument/2006/math" xmlns:v="urn:schemas-microsoft-com:vml" xmlns:wp14="http://schemas.microsoft.com/office/word/2010/wordprocessingDrawing" xmlns:wp="http://schemas.openxmlformats.org/drawingml/2006/wordprocessingDrawing" xmlns:w10="urn:schemas-microsoft-com:office:word" xmlns:w="http://schemas.openxmlformats.org/wordprocessingml/2006/main" xmlns:w14="http://schemas.microsoft.com/office/word/2010/wordml" xmlns:w15="http://schemas.microsoft.com/office/word/2012/wordml" xmlns:w16se="http://schemas.microsoft.com/office/word/2015/wordml/symex" xmlns:wpg="http://schemas.microsoft.com/office/word/2010/wordprocessingGroup" xmlns:wpi="http://schemas.microsoft.com/office/word/2010/wordprocessingInk" xmlns:wne="http://schemas.microsoft.com/office/word/2006/wordml" xmlns:wps="http://schemas.microsoft.com/office/word/2010/wordprocessingShape" mc:Ignorable="w14 w15 w16se wp14">
   <w:abstractNum w:abstractNumId="0" w15:restartNumberingAfterBreak="0">
     <w:nsid w:val="01CE6485"/>
     <w:multiLevelType w:val="hybridMultilevel"/>
@@ -4974,7 +5026,7 @@
 </file>
 
 <file path=word/styles.xml><?xml version="1.0" encoding="utf-8"?>
-<w:styles xmlns:mc="http://schemas.openxmlformats.org/markup-compatibility/2006" xmlns:r="http://schemas.openxmlformats.org/officeDocument/2006/relationships" xmlns:w="http://schemas.openxmlformats.org/wordprocessingml/2006/main" xmlns:w14="http://schemas.microsoft.com/office/word/2010/wordml" xmlns:w15="http://schemas.microsoft.com/office/word/2012/wordml" xmlns:w16cid="http://schemas.microsoft.com/office/word/2016/wordml/cid" xmlns:w16se="http://schemas.microsoft.com/office/word/2015/wordml/symex" mc:Ignorable="w14 w15 w16se w16cid">
+<w:styles xmlns:mc="http://schemas.openxmlformats.org/markup-compatibility/2006" xmlns:r="http://schemas.openxmlformats.org/officeDocument/2006/relationships" xmlns:w="http://schemas.openxmlformats.org/wordprocessingml/2006/main" xmlns:w14="http://schemas.microsoft.com/office/word/2010/wordml" xmlns:w15="http://schemas.microsoft.com/office/word/2012/wordml" xmlns:w16se="http://schemas.microsoft.com/office/word/2015/wordml/symex" mc:Ignorable="w14 w15 w16se">
   <w:docDefaults>
     <w:rPrDefault>
       <w:rPr>
@@ -4990,7 +5042,7 @@
       </w:pPr>
     </w:pPrDefault>
   </w:docDefaults>
-  <w:latentStyles w:defLockedState="0" w:defUIPriority="99" w:defSemiHidden="0" w:defUnhideWhenUsed="0" w:defQFormat="0" w:count="375">
+  <w:latentStyles w:defLockedState="0" w:defUIPriority="99" w:defSemiHidden="0" w:defUnhideWhenUsed="0" w:defQFormat="0" w:count="371">
     <w:lsdException w:name="Normal" w:uiPriority="0" w:qFormat="1"/>
     <w:lsdException w:name="heading 1" w:uiPriority="9" w:qFormat="1"/>
     <w:lsdException w:name="heading 2" w:semiHidden="1" w:uiPriority="9" w:unhideWhenUsed="1" w:qFormat="1"/>
@@ -5145,7 +5197,7 @@
     <w:lsdException w:name="Table Web 2" w:semiHidden="1" w:unhideWhenUsed="1"/>
     <w:lsdException w:name="Table Web 3" w:semiHidden="1" w:unhideWhenUsed="1"/>
     <w:lsdException w:name="Balloon Text" w:semiHidden="1" w:unhideWhenUsed="1"/>
-    <w:lsdException w:name="Table Grid" w:semiHidden="1" w:uiPriority="59" w:unhideWhenUsed="1"/>
+    <w:lsdException w:name="Table Grid" w:uiPriority="59"/>
     <w:lsdException w:name="Table Theme" w:semiHidden="1" w:unhideWhenUsed="1"/>
     <w:lsdException w:name="Placeholder Text" w:semiHidden="1"/>
     <w:lsdException w:name="No Spacing" w:uiPriority="1" w:qFormat="1"/>
@@ -5362,10 +5414,6 @@
     <w:lsdException w:name="List Table 5 Dark Accent 6" w:uiPriority="50"/>
     <w:lsdException w:name="List Table 6 Colorful Accent 6" w:uiPriority="51"/>
     <w:lsdException w:name="List Table 7 Colorful Accent 6" w:uiPriority="52"/>
-    <w:lsdException w:name="Mention" w:semiHidden="1" w:unhideWhenUsed="1"/>
-    <w:lsdException w:name="Smart Hyperlink" w:semiHidden="1" w:unhideWhenUsed="1"/>
-    <w:lsdException w:name="Hashtag" w:semiHidden="1" w:unhideWhenUsed="1"/>
-    <w:lsdException w:name="Unresolved Mention" w:semiHidden="1" w:unhideWhenUsed="1"/>
   </w:latentStyles>
   <w:style w:type="paragraph" w:default="1" w:styleId="Normal">
     <w:name w:val="Normal"/>

</xml_diff>